<commit_message>
change projection file erstellt + work flow aktualisiert
</commit_message>
<xml_diff>
--- a/doc/work-flow.docx
+++ b/doc/work-flow.docx
@@ -91,19 +91,19 @@
     <w:tbl>
       <w:tblPr>
         <w:tblStyle w:val="Tabellenraster"/>
-        <w:tblW w:w="0" w:type="auto"/>
+        <w:tblW w:w="9493" w:type="dxa"/>
         <w:tblLook w:val="04A0" w:firstRow="1" w:lastRow="0" w:firstColumn="1" w:lastColumn="0" w:noHBand="0" w:noVBand="1"/>
       </w:tblPr>
       <w:tblGrid>
         <w:gridCol w:w="1953"/>
-        <w:gridCol w:w="3288"/>
-        <w:gridCol w:w="2539"/>
+        <w:gridCol w:w="4212"/>
+        <w:gridCol w:w="2289"/>
         <w:gridCol w:w="1282"/>
       </w:tblGrid>
       <w:tr>
         <w:tc>
           <w:tcPr>
-            <w:tcW w:w="1953" w:type="dxa"/>
+            <w:tcW w:w="1821" w:type="dxa"/>
           </w:tcPr>
           <w:p>
             <w:r>
@@ -113,19 +113,19 @@
         </w:tc>
         <w:tc>
           <w:tcPr>
-            <w:tcW w:w="3481" w:type="dxa"/>
+            <w:tcW w:w="3908" w:type="dxa"/>
           </w:tcPr>
           <w:p/>
         </w:tc>
         <w:tc>
           <w:tcPr>
-            <w:tcW w:w="2641" w:type="dxa"/>
+            <w:tcW w:w="2132" w:type="dxa"/>
           </w:tcPr>
           <w:p/>
         </w:tc>
         <w:tc>
           <w:tcPr>
-            <w:tcW w:w="987" w:type="dxa"/>
+            <w:tcW w:w="1632" w:type="dxa"/>
           </w:tcPr>
           <w:p>
             <w:r>
@@ -137,7 +137,7 @@
       <w:tr>
         <w:tc>
           <w:tcPr>
-            <w:tcW w:w="1953" w:type="dxa"/>
+            <w:tcW w:w="1821" w:type="dxa"/>
           </w:tcPr>
           <w:p>
             <w:r>
@@ -147,7 +147,7 @@
         </w:tc>
         <w:tc>
           <w:tcPr>
-            <w:tcW w:w="3481" w:type="dxa"/>
+            <w:tcW w:w="3908" w:type="dxa"/>
           </w:tcPr>
           <w:p>
             <w:r>
@@ -173,7 +173,7 @@
         </w:tc>
         <w:tc>
           <w:tcPr>
-            <w:tcW w:w="2641" w:type="dxa"/>
+            <w:tcW w:w="2132" w:type="dxa"/>
             <w:shd w:val="clear" w:color="auto" w:fill="E97132" w:themeFill="accent2"/>
           </w:tcPr>
           <w:p>
@@ -196,7 +196,7 @@
         </w:tc>
         <w:tc>
           <w:tcPr>
-            <w:tcW w:w="987" w:type="dxa"/>
+            <w:tcW w:w="1632" w:type="dxa"/>
             <w:shd w:val="clear" w:color="auto" w:fill="E97132" w:themeFill="accent2"/>
           </w:tcPr>
           <w:p/>
@@ -205,7 +205,7 @@
       <w:tr>
         <w:tc>
           <w:tcPr>
-            <w:tcW w:w="1953" w:type="dxa"/>
+            <w:tcW w:w="1821" w:type="dxa"/>
           </w:tcPr>
           <w:p>
             <w:r>
@@ -215,7 +215,7 @@
         </w:tc>
         <w:tc>
           <w:tcPr>
-            <w:tcW w:w="3481" w:type="dxa"/>
+            <w:tcW w:w="3908" w:type="dxa"/>
           </w:tcPr>
           <w:p>
             <w:r>
@@ -230,7 +230,7 @@
         </w:tc>
         <w:tc>
           <w:tcPr>
-            <w:tcW w:w="2641" w:type="dxa"/>
+            <w:tcW w:w="2132" w:type="dxa"/>
             <w:shd w:val="clear" w:color="auto" w:fill="E97132" w:themeFill="accent2"/>
           </w:tcPr>
           <w:p>
@@ -243,7 +243,7 @@
         </w:tc>
         <w:tc>
           <w:tcPr>
-            <w:tcW w:w="987" w:type="dxa"/>
+            <w:tcW w:w="1632" w:type="dxa"/>
             <w:shd w:val="clear" w:color="auto" w:fill="E97132" w:themeFill="accent2"/>
           </w:tcPr>
           <w:p>
@@ -258,19 +258,19 @@
       <w:tr>
         <w:tc>
           <w:tcPr>
-            <w:tcW w:w="1953" w:type="dxa"/>
+            <w:tcW w:w="1821" w:type="dxa"/>
           </w:tcPr>
           <w:p/>
         </w:tc>
         <w:tc>
           <w:tcPr>
-            <w:tcW w:w="3481" w:type="dxa"/>
+            <w:tcW w:w="3908" w:type="dxa"/>
           </w:tcPr>
           <w:p/>
         </w:tc>
         <w:tc>
           <w:tcPr>
-            <w:tcW w:w="2641" w:type="dxa"/>
+            <w:tcW w:w="2132" w:type="dxa"/>
             <w:shd w:val="clear" w:color="auto" w:fill="auto"/>
           </w:tcPr>
           <w:p>
@@ -283,7 +283,7 @@
         </w:tc>
         <w:tc>
           <w:tcPr>
-            <w:tcW w:w="987" w:type="dxa"/>
+            <w:tcW w:w="1632" w:type="dxa"/>
           </w:tcPr>
           <w:p>
             <w:pPr>
@@ -297,7 +297,7 @@
       <w:tr>
         <w:tc>
           <w:tcPr>
-            <w:tcW w:w="1953" w:type="dxa"/>
+            <w:tcW w:w="1821" w:type="dxa"/>
           </w:tcPr>
           <w:p>
             <w:proofErr w:type="spellStart"/>
@@ -309,7 +309,7 @@
         </w:tc>
         <w:tc>
           <w:tcPr>
-            <w:tcW w:w="3481" w:type="dxa"/>
+            <w:tcW w:w="3908" w:type="dxa"/>
           </w:tcPr>
           <w:p>
             <w:r>
@@ -319,7 +319,7 @@
         </w:tc>
         <w:tc>
           <w:tcPr>
-            <w:tcW w:w="2641" w:type="dxa"/>
+            <w:tcW w:w="2132" w:type="dxa"/>
             <w:shd w:val="clear" w:color="auto" w:fill="E97132" w:themeFill="accent2"/>
           </w:tcPr>
           <w:p>
@@ -332,7 +332,7 @@
         </w:tc>
         <w:tc>
           <w:tcPr>
-            <w:tcW w:w="987" w:type="dxa"/>
+            <w:tcW w:w="1632" w:type="dxa"/>
             <w:shd w:val="clear" w:color="auto" w:fill="E97132" w:themeFill="accent2"/>
           </w:tcPr>
           <w:p>
@@ -347,13 +347,13 @@
       <w:tr>
         <w:tc>
           <w:tcPr>
-            <w:tcW w:w="1953" w:type="dxa"/>
+            <w:tcW w:w="1821" w:type="dxa"/>
           </w:tcPr>
           <w:p/>
         </w:tc>
         <w:tc>
           <w:tcPr>
-            <w:tcW w:w="3481" w:type="dxa"/>
+            <w:tcW w:w="3908" w:type="dxa"/>
           </w:tcPr>
           <w:p>
             <w:r>
@@ -363,7 +363,7 @@
         </w:tc>
         <w:tc>
           <w:tcPr>
-            <w:tcW w:w="2641" w:type="dxa"/>
+            <w:tcW w:w="2132" w:type="dxa"/>
             <w:shd w:val="clear" w:color="auto" w:fill="4EA72E" w:themeFill="accent6"/>
           </w:tcPr>
           <w:p>
@@ -382,13 +382,19 @@
               <w:t>, Koordinaten im Skript angeben</w:t>
             </w:r>
             <w:r>
-              <w:t xml:space="preserve"> (createshp.py)</w:t>
-            </w:r>
-          </w:p>
-        </w:tc>
-        <w:tc>
-          <w:tcPr>
-            <w:tcW w:w="987" w:type="dxa"/>
+              <w:t xml:space="preserve"> (createshp.py</w:t>
+            </w:r>
+            <w:r>
+              <w:t>, create_line.py</w:t>
+            </w:r>
+            <w:r>
+              <w:t>)</w:t>
+            </w:r>
+          </w:p>
+        </w:tc>
+        <w:tc>
+          <w:tcPr>
+            <w:tcW w:w="1632" w:type="dxa"/>
             <w:shd w:val="clear" w:color="auto" w:fill="4EA72E" w:themeFill="accent6"/>
           </w:tcPr>
           <w:p>
@@ -401,157 +407,222 @@
       <w:tr>
         <w:tc>
           <w:tcPr>
-            <w:tcW w:w="1953" w:type="dxa"/>
+            <w:tcW w:w="1821" w:type="dxa"/>
           </w:tcPr>
           <w:p/>
         </w:tc>
         <w:tc>
           <w:tcPr>
-            <w:tcW w:w="3481" w:type="dxa"/>
-          </w:tcPr>
-          <w:p>
-            <w:r>
-              <w:t>Linien-/</w:t>
+            <w:tcW w:w="3908" w:type="dxa"/>
+          </w:tcPr>
+          <w:p>
+            <w:r>
+              <w:t>Sentinel-2 Daten</w:t>
+            </w:r>
+          </w:p>
+          <w:p>
+            <w:hyperlink r:id="rId7" w:history="1">
+              <w:r>
+                <w:rPr>
+                  <w:rStyle w:val="Hyperlink"/>
+                </w:rPr>
+                <w:t>https://browser.dataspace.copernicus.eu/</w:t>
+              </w:r>
+            </w:hyperlink>
+          </w:p>
+          <w:p/>
+        </w:tc>
+        <w:tc>
+          <w:tcPr>
+            <w:tcW w:w="2132" w:type="dxa"/>
+            <w:shd w:val="clear" w:color="auto" w:fill="4EA72E" w:themeFill="accent6"/>
+          </w:tcPr>
+          <w:p>
+            <w:r>
+              <w:t xml:space="preserve">Über Downloadanwendung wird Ausschnitt der Sentinel-Daten (ausgewählte Bänder) heruntergeladen, Auswahl mit </w:t>
             </w:r>
             <w:proofErr w:type="spellStart"/>
             <w:r>
-              <w:t>Rechtecksbereich</w:t>
+              <w:t>gpx</w:t>
             </w:r>
             <w:proofErr w:type="spellEnd"/>
             <w:r>
-              <w:t xml:space="preserve"> ausschneiden bzw. Pixel erfassen</w:t>
-            </w:r>
-          </w:p>
-        </w:tc>
-        <w:tc>
-          <w:tcPr>
-            <w:tcW w:w="2641" w:type="dxa"/>
-            <w:shd w:val="clear" w:color="auto" w:fill="FFFF00"/>
-          </w:tcPr>
-          <w:p>
-            <w:pPr>
-              <w:rPr>
-                <w:highlight w:val="red"/>
-              </w:rPr>
-            </w:pPr>
-            <w:r>
-              <w:t>Main.py</w:t>
-            </w:r>
-            <w:r>
-              <w:t xml:space="preserve"> </w:t>
-            </w:r>
-            <w:r>
-              <w:sym w:font="Wingdings" w:char="F0E0"/>
-            </w:r>
-            <w:r>
-              <w:t xml:space="preserve"> Linie aus heruntergeladenem Bereich extrahieren + Werte hinzufügen</w:t>
-            </w:r>
-          </w:p>
-        </w:tc>
-        <w:tc>
-          <w:tcPr>
-            <w:tcW w:w="987" w:type="dxa"/>
-            <w:shd w:val="clear" w:color="auto" w:fill="FFFF00"/>
-          </w:tcPr>
-          <w:p>
-            <w:pPr>
-              <w:rPr>
-                <w:highlight w:val="red"/>
-              </w:rPr>
-            </w:pPr>
+              <w:t>-File oder händisch möglich</w:t>
+            </w:r>
+          </w:p>
+        </w:tc>
+        <w:tc>
+          <w:tcPr>
+            <w:tcW w:w="1632" w:type="dxa"/>
+            <w:shd w:val="clear" w:color="auto" w:fill="4EA72E" w:themeFill="accent6"/>
+          </w:tcPr>
+          <w:p>
+            <w:r>
+              <w:t>12.06.2024</w:t>
+            </w:r>
           </w:p>
         </w:tc>
       </w:tr>
       <w:tr>
         <w:tc>
           <w:tcPr>
-            <w:tcW w:w="1953" w:type="dxa"/>
+            <w:tcW w:w="1821" w:type="dxa"/>
           </w:tcPr>
           <w:p/>
         </w:tc>
         <w:tc>
           <w:tcPr>
-            <w:tcW w:w="3481" w:type="dxa"/>
-          </w:tcPr>
-          <w:p/>
-        </w:tc>
-        <w:tc>
-          <w:tcPr>
-            <w:tcW w:w="2641" w:type="dxa"/>
-          </w:tcPr>
-          <w:p/>
-        </w:tc>
-        <w:tc>
-          <w:tcPr>
-            <w:tcW w:w="987" w:type="dxa"/>
-          </w:tcPr>
-          <w:p/>
+            <w:tcW w:w="3908" w:type="dxa"/>
+          </w:tcPr>
+          <w:p>
+            <w:r>
+              <w:t>DGM</w:t>
+            </w:r>
+          </w:p>
+          <w:p>
+            <w:hyperlink r:id="rId8" w:history="1">
+              <w:r>
+                <w:rPr>
+                  <w:rStyle w:val="Hyperlink"/>
+                  <w:lang w:val="de-DE"/>
+                </w:rPr>
+                <w:t>https://earthexplorer.usgs.gov/</w:t>
+              </w:r>
+            </w:hyperlink>
+          </w:p>
+        </w:tc>
+        <w:tc>
+          <w:tcPr>
+            <w:tcW w:w="2132" w:type="dxa"/>
+            <w:shd w:val="clear" w:color="auto" w:fill="4EA72E" w:themeFill="accent6"/>
+          </w:tcPr>
+          <w:p>
+            <w:r>
+              <w:t xml:space="preserve">Über Downloadanwendung wird Ausschnitt </w:t>
+            </w:r>
+            <w:r>
+              <w:t xml:space="preserve">eines globalen DGMs </w:t>
+            </w:r>
+            <w:r>
+              <w:t xml:space="preserve">heruntergeladen, Auswahl mit </w:t>
+            </w:r>
+            <w:r>
+              <w:t xml:space="preserve">gezipptem </w:t>
+            </w:r>
+            <w:proofErr w:type="spellStart"/>
+            <w:r>
+              <w:t>shp</w:t>
+            </w:r>
+            <w:proofErr w:type="spellEnd"/>
+            <w:r>
+              <w:t xml:space="preserve">-File oder händisch </w:t>
+            </w:r>
+            <w:r>
+              <w:t xml:space="preserve">(Kacheln) </w:t>
+            </w:r>
+            <w:r>
+              <w:t>möglich</w:t>
+            </w:r>
+          </w:p>
+        </w:tc>
+        <w:tc>
+          <w:tcPr>
+            <w:tcW w:w="1632" w:type="dxa"/>
+            <w:shd w:val="clear" w:color="auto" w:fill="4EA72E" w:themeFill="accent6"/>
+          </w:tcPr>
+          <w:p>
+            <w:r>
+              <w:t>17.06.2024</w:t>
+            </w:r>
+          </w:p>
         </w:tc>
       </w:tr>
       <w:tr>
         <w:tc>
           <w:tcPr>
-            <w:tcW w:w="1953" w:type="dxa"/>
-          </w:tcPr>
-          <w:p>
-            <w:r>
-              <w:t>Höheninformation</w:t>
-            </w:r>
-          </w:p>
-        </w:tc>
-        <w:tc>
-          <w:tcPr>
-            <w:tcW w:w="3481" w:type="dxa"/>
-          </w:tcPr>
-          <w:p>
-            <w:r>
-              <w:t>DGM einbinden (</w:t>
+            <w:tcW w:w="1821" w:type="dxa"/>
+          </w:tcPr>
+          <w:p/>
+        </w:tc>
+        <w:tc>
+          <w:tcPr>
+            <w:tcW w:w="3908" w:type="dxa"/>
+          </w:tcPr>
+          <w:p>
+            <w:r>
+              <w:t>Linien-/</w:t>
             </w:r>
             <w:proofErr w:type="spellStart"/>
             <w:r>
-              <w:t>Transekt</w:t>
+              <w:t>Rechtecksbereich</w:t>
             </w:r>
             <w:proofErr w:type="spellEnd"/>
             <w:r>
-              <w:t xml:space="preserve"> ausschneiden)</w:t>
-            </w:r>
-          </w:p>
-        </w:tc>
-        <w:tc>
-          <w:tcPr>
-            <w:tcW w:w="2641" w:type="dxa"/>
-          </w:tcPr>
-          <w:p/>
-        </w:tc>
-        <w:tc>
-          <w:tcPr>
-            <w:tcW w:w="987" w:type="dxa"/>
-          </w:tcPr>
-          <w:p/>
+              <w:t xml:space="preserve"> ausschneiden bzw. Pixel erfassen</w:t>
+            </w:r>
+          </w:p>
+        </w:tc>
+        <w:tc>
+          <w:tcPr>
+            <w:tcW w:w="2132" w:type="dxa"/>
+            <w:shd w:val="clear" w:color="auto" w:fill="FFFF00"/>
+          </w:tcPr>
+          <w:p>
+            <w:pPr>
+              <w:rPr>
+                <w:highlight w:val="red"/>
+              </w:rPr>
+            </w:pPr>
+            <w:r>
+              <w:t>Main.py</w:t>
+            </w:r>
+            <w:r>
+              <w:t xml:space="preserve"> </w:t>
+            </w:r>
+            <w:r>
+              <w:sym w:font="Wingdings" w:char="F0E0"/>
+            </w:r>
+            <w:r>
+              <w:t xml:space="preserve"> Linie aus heruntergeladenem Bereich extrahieren + Werte hinzufügen</w:t>
+            </w:r>
+          </w:p>
+        </w:tc>
+        <w:tc>
+          <w:tcPr>
+            <w:tcW w:w="1632" w:type="dxa"/>
+            <w:shd w:val="clear" w:color="auto" w:fill="FFFF00"/>
+          </w:tcPr>
+          <w:p>
+            <w:pPr>
+              <w:rPr>
+                <w:highlight w:val="red"/>
+              </w:rPr>
+            </w:pPr>
+          </w:p>
         </w:tc>
       </w:tr>
       <w:tr>
         <w:tc>
           <w:tcPr>
-            <w:tcW w:w="1953" w:type="dxa"/>
+            <w:tcW w:w="1821" w:type="dxa"/>
           </w:tcPr>
           <w:p/>
         </w:tc>
         <w:tc>
           <w:tcPr>
-            <w:tcW w:w="3481" w:type="dxa"/>
+            <w:tcW w:w="3908" w:type="dxa"/>
           </w:tcPr>
           <w:p/>
         </w:tc>
         <w:tc>
           <w:tcPr>
-            <w:tcW w:w="2641" w:type="dxa"/>
+            <w:tcW w:w="2132" w:type="dxa"/>
           </w:tcPr>
           <w:p/>
         </w:tc>
         <w:tc>
           <w:tcPr>
-            <w:tcW w:w="987" w:type="dxa"/>
+            <w:tcW w:w="1632" w:type="dxa"/>
           </w:tcPr>
           <w:p/>
         </w:tc>
@@ -559,140 +630,188 @@
       <w:tr>
         <w:tc>
           <w:tcPr>
-            <w:tcW w:w="1953" w:type="dxa"/>
-          </w:tcPr>
-          <w:p>
-            <w:r>
-              <w:t>Berechnungen</w:t>
-            </w:r>
-          </w:p>
-        </w:tc>
-        <w:tc>
-          <w:tcPr>
-            <w:tcW w:w="3481" w:type="dxa"/>
-          </w:tcPr>
-          <w:p>
-            <w:r>
-              <w:t>Mittel über die letzten 5 Jahre</w:t>
-            </w:r>
-          </w:p>
-        </w:tc>
-        <w:tc>
-          <w:tcPr>
-            <w:tcW w:w="2641" w:type="dxa"/>
-          </w:tcPr>
-          <w:p>
-            <w:r>
-              <w:t>Main.py</w:t>
-            </w:r>
-          </w:p>
-        </w:tc>
-        <w:tc>
-          <w:tcPr>
-            <w:tcW w:w="987" w:type="dxa"/>
-          </w:tcPr>
-          <w:p/>
+            <w:tcW w:w="1821" w:type="dxa"/>
+          </w:tcPr>
+          <w:p>
+            <w:r>
+              <w:t>Höheninformation</w:t>
+            </w:r>
+          </w:p>
+        </w:tc>
+        <w:tc>
+          <w:tcPr>
+            <w:tcW w:w="3908" w:type="dxa"/>
+          </w:tcPr>
+          <w:p>
+            <w:r>
+              <w:t xml:space="preserve">DGM einbinden </w:t>
+            </w:r>
+          </w:p>
+        </w:tc>
+        <w:tc>
+          <w:tcPr>
+            <w:tcW w:w="2132" w:type="dxa"/>
+            <w:shd w:val="clear" w:color="auto" w:fill="E97132" w:themeFill="accent2"/>
+          </w:tcPr>
+          <w:p>
+            <w:proofErr w:type="gramStart"/>
+            <w:r>
+              <w:t>USGS Daten</w:t>
+            </w:r>
+            <w:proofErr w:type="gramEnd"/>
+            <w:r>
+              <w:t xml:space="preserve"> </w:t>
+            </w:r>
+          </w:p>
+        </w:tc>
+        <w:tc>
+          <w:tcPr>
+            <w:tcW w:w="1632" w:type="dxa"/>
+            <w:shd w:val="clear" w:color="auto" w:fill="E97132" w:themeFill="accent2"/>
+          </w:tcPr>
+          <w:p>
+            <w:r>
+              <w:t>18.06.2024</w:t>
+            </w:r>
+          </w:p>
         </w:tc>
       </w:tr>
       <w:tr>
         <w:tc>
           <w:tcPr>
-            <w:tcW w:w="1953" w:type="dxa"/>
+            <w:tcW w:w="1821" w:type="dxa"/>
           </w:tcPr>
           <w:p/>
         </w:tc>
         <w:tc>
           <w:tcPr>
-            <w:tcW w:w="3481" w:type="dxa"/>
-          </w:tcPr>
-          <w:p>
-            <w:r>
-              <w:t xml:space="preserve">Mittel über das </w:t>
-            </w:r>
-            <w:proofErr w:type="spellStart"/>
-            <w:r>
-              <w:t>Transekt</w:t>
-            </w:r>
-            <w:proofErr w:type="spellEnd"/>
-          </w:p>
-        </w:tc>
-        <w:tc>
-          <w:tcPr>
-            <w:tcW w:w="2641" w:type="dxa"/>
+            <w:tcW w:w="3908" w:type="dxa"/>
           </w:tcPr>
           <w:p/>
         </w:tc>
         <w:tc>
           <w:tcPr>
-            <w:tcW w:w="987" w:type="dxa"/>
-          </w:tcPr>
-          <w:p/>
+            <w:tcW w:w="2132" w:type="dxa"/>
+            <w:shd w:val="clear" w:color="auto" w:fill="4EA72E" w:themeFill="accent6"/>
+          </w:tcPr>
+          <w:p>
+            <w:r>
+              <w:t xml:space="preserve">Projektion anpassen </w:t>
+            </w:r>
+            <w:r>
+              <w:sym w:font="Wingdings" w:char="F0E0"/>
+            </w:r>
+            <w:r>
+              <w:t xml:space="preserve"> change_projection.py</w:t>
+            </w:r>
+          </w:p>
+        </w:tc>
+        <w:tc>
+          <w:tcPr>
+            <w:tcW w:w="1632" w:type="dxa"/>
+            <w:shd w:val="clear" w:color="auto" w:fill="4EA72E" w:themeFill="accent6"/>
+          </w:tcPr>
+          <w:p>
+            <w:r>
+              <w:t>18.06.2023</w:t>
+            </w:r>
+          </w:p>
         </w:tc>
       </w:tr>
       <w:tr>
         <w:tc>
           <w:tcPr>
-            <w:tcW w:w="1953" w:type="dxa"/>
+            <w:tcW w:w="1821" w:type="dxa"/>
           </w:tcPr>
           <w:p/>
         </w:tc>
         <w:tc>
           <w:tcPr>
-            <w:tcW w:w="3481" w:type="dxa"/>
-          </w:tcPr>
-          <w:p>
-            <w:r>
-              <w:t>Standardabweichung des Mittels</w:t>
-            </w:r>
-          </w:p>
-        </w:tc>
-        <w:tc>
-          <w:tcPr>
-            <w:tcW w:w="2641" w:type="dxa"/>
-          </w:tcPr>
-          <w:p/>
-        </w:tc>
-        <w:tc>
-          <w:tcPr>
-            <w:tcW w:w="987" w:type="dxa"/>
-          </w:tcPr>
-          <w:p/>
+            <w:tcW w:w="3908" w:type="dxa"/>
+          </w:tcPr>
+          <w:p>
+            <w:r>
+              <w:t xml:space="preserve">Auf </w:t>
+            </w:r>
+            <w:proofErr w:type="spellStart"/>
+            <w:r>
+              <w:t>Transekt</w:t>
+            </w:r>
+            <w:proofErr w:type="spellEnd"/>
+            <w:r>
+              <w:t xml:space="preserve"> (</w:t>
+            </w:r>
+            <w:proofErr w:type="spellStart"/>
+            <w:r>
+              <w:t>shapefile</w:t>
+            </w:r>
+            <w:proofErr w:type="spellEnd"/>
+            <w:r>
+              <w:t xml:space="preserve">) Höheninformation speichern </w:t>
+            </w:r>
+          </w:p>
+        </w:tc>
+        <w:tc>
+          <w:tcPr>
+            <w:tcW w:w="2132" w:type="dxa"/>
+            <w:shd w:val="clear" w:color="auto" w:fill="E97132" w:themeFill="accent2"/>
+          </w:tcPr>
+          <w:p>
+            <w:r>
+              <w:t>dgm_einlesen.py</w:t>
+            </w:r>
+          </w:p>
+          <w:p>
+            <w:r>
+              <w:sym w:font="Wingdings" w:char="F0E0"/>
+            </w:r>
+            <w:r>
+              <w:t xml:space="preserve"> schreiben des </w:t>
+            </w:r>
+            <w:proofErr w:type="spellStart"/>
+            <w:r>
+              <w:t>shp</w:t>
+            </w:r>
+            <w:proofErr w:type="spellEnd"/>
+            <w:r>
+              <w:t>-files funktioniert noch nicht</w:t>
+            </w:r>
+          </w:p>
+        </w:tc>
+        <w:tc>
+          <w:tcPr>
+            <w:tcW w:w="1632" w:type="dxa"/>
+            <w:shd w:val="clear" w:color="auto" w:fill="E97132" w:themeFill="accent2"/>
+          </w:tcPr>
+          <w:p>
+            <w:r>
+              <w:t>17.06.2024</w:t>
+            </w:r>
+          </w:p>
         </w:tc>
       </w:tr>
       <w:tr>
         <w:tc>
           <w:tcPr>
-            <w:tcW w:w="1953" w:type="dxa"/>
+            <w:tcW w:w="1821" w:type="dxa"/>
           </w:tcPr>
           <w:p/>
         </w:tc>
         <w:tc>
           <w:tcPr>
-            <w:tcW w:w="3481" w:type="dxa"/>
-          </w:tcPr>
-          <w:p>
-            <w:r>
-              <w:t xml:space="preserve">Minima, Maxima über das </w:t>
-            </w:r>
-            <w:proofErr w:type="spellStart"/>
-            <w:r>
-              <w:t>Transekt</w:t>
-            </w:r>
-            <w:proofErr w:type="spellEnd"/>
-            <w:r>
-              <w:t xml:space="preserve"> (5 Jahres-Mittel)</w:t>
-            </w:r>
-          </w:p>
-        </w:tc>
-        <w:tc>
-          <w:tcPr>
-            <w:tcW w:w="2641" w:type="dxa"/>
+            <w:tcW w:w="3908" w:type="dxa"/>
           </w:tcPr>
           <w:p/>
         </w:tc>
         <w:tc>
           <w:tcPr>
-            <w:tcW w:w="987" w:type="dxa"/>
+            <w:tcW w:w="2132" w:type="dxa"/>
+          </w:tcPr>
+          <w:p/>
+        </w:tc>
+        <w:tc>
+          <w:tcPr>
+            <w:tcW w:w="1632" w:type="dxa"/>
           </w:tcPr>
           <w:p/>
         </w:tc>
@@ -700,29 +819,38 @@
       <w:tr>
         <w:tc>
           <w:tcPr>
-            <w:tcW w:w="1953" w:type="dxa"/>
-          </w:tcPr>
-          <w:p/>
-        </w:tc>
-        <w:tc>
-          <w:tcPr>
-            <w:tcW w:w="3481" w:type="dxa"/>
-          </w:tcPr>
-          <w:p>
-            <w:r>
-              <w:t>Abhängigkeit zwischen Höhe und Vegetationsparametern berechnen</w:t>
-            </w:r>
-          </w:p>
-        </w:tc>
-        <w:tc>
-          <w:tcPr>
-            <w:tcW w:w="2641" w:type="dxa"/>
-          </w:tcPr>
-          <w:p/>
-        </w:tc>
-        <w:tc>
-          <w:tcPr>
-            <w:tcW w:w="987" w:type="dxa"/>
+            <w:tcW w:w="1821" w:type="dxa"/>
+          </w:tcPr>
+          <w:p>
+            <w:r>
+              <w:lastRenderedPageBreak/>
+              <w:t>Berechnungen</w:t>
+            </w:r>
+          </w:p>
+        </w:tc>
+        <w:tc>
+          <w:tcPr>
+            <w:tcW w:w="3908" w:type="dxa"/>
+          </w:tcPr>
+          <w:p>
+            <w:r>
+              <w:t>Mittel über die letzten 5 Jahre</w:t>
+            </w:r>
+          </w:p>
+        </w:tc>
+        <w:tc>
+          <w:tcPr>
+            <w:tcW w:w="2132" w:type="dxa"/>
+          </w:tcPr>
+          <w:p>
+            <w:r>
+              <w:t>Main.py</w:t>
+            </w:r>
+          </w:p>
+        </w:tc>
+        <w:tc>
+          <w:tcPr>
+            <w:tcW w:w="1632" w:type="dxa"/>
           </w:tcPr>
           <w:p/>
         </w:tc>
@@ -730,25 +858,34 @@
       <w:tr>
         <w:tc>
           <w:tcPr>
-            <w:tcW w:w="1953" w:type="dxa"/>
+            <w:tcW w:w="1821" w:type="dxa"/>
           </w:tcPr>
           <w:p/>
         </w:tc>
         <w:tc>
           <w:tcPr>
-            <w:tcW w:w="3481" w:type="dxa"/>
+            <w:tcW w:w="3908" w:type="dxa"/>
+          </w:tcPr>
+          <w:p>
+            <w:r>
+              <w:t xml:space="preserve">Mittel über das </w:t>
+            </w:r>
+            <w:proofErr w:type="spellStart"/>
+            <w:r>
+              <w:t>Transekt</w:t>
+            </w:r>
+            <w:proofErr w:type="spellEnd"/>
+          </w:p>
+        </w:tc>
+        <w:tc>
+          <w:tcPr>
+            <w:tcW w:w="2132" w:type="dxa"/>
           </w:tcPr>
           <w:p/>
         </w:tc>
         <w:tc>
           <w:tcPr>
-            <w:tcW w:w="2641" w:type="dxa"/>
-          </w:tcPr>
-          <w:p/>
-        </w:tc>
-        <w:tc>
-          <w:tcPr>
-            <w:tcW w:w="987" w:type="dxa"/>
+            <w:tcW w:w="1632" w:type="dxa"/>
           </w:tcPr>
           <w:p/>
         </w:tc>
@@ -756,165 +893,337 @@
       <w:tr>
         <w:tc>
           <w:tcPr>
-            <w:tcW w:w="1953" w:type="dxa"/>
-          </w:tcPr>
-          <w:p>
-            <w:r>
-              <w:t>Ergebnis</w:t>
-            </w:r>
-          </w:p>
-        </w:tc>
-        <w:tc>
-          <w:tcPr>
-            <w:tcW w:w="3481" w:type="dxa"/>
-          </w:tcPr>
-          <w:p>
-            <w:pPr>
-              <w:rPr>
-                <w:lang w:val="en-US"/>
-              </w:rPr>
-            </w:pPr>
-            <w:r>
-              <w:rPr>
-                <w:lang w:val="en-US"/>
-              </w:rPr>
-              <w:t xml:space="preserve">Plot – </w:t>
-            </w:r>
-            <w:proofErr w:type="spellStart"/>
-            <w:r>
-              <w:rPr>
-                <w:lang w:val="en-US"/>
-              </w:rPr>
-              <w:t>z.B.</w:t>
-            </w:r>
-            <w:proofErr w:type="spellEnd"/>
-            <w:r>
-              <w:rPr>
-                <w:lang w:val="en-US"/>
-              </w:rPr>
-              <w:t xml:space="preserve"> Nord-Süd </w:t>
-            </w:r>
-            <w:proofErr w:type="spellStart"/>
-            <w:r>
-              <w:rPr>
-                <w:lang w:val="en-US"/>
-              </w:rPr>
-              <w:t>Profil</w:t>
-            </w:r>
-            <w:proofErr w:type="spellEnd"/>
-            <w:r>
-              <w:rPr>
-                <w:lang w:val="en-US"/>
-              </w:rPr>
-              <w:t xml:space="preserve"> </w:t>
-            </w:r>
-            <w:proofErr w:type="spellStart"/>
-            <w:r>
-              <w:rPr>
-                <w:lang w:val="en-US"/>
-              </w:rPr>
-              <w:t>über</w:t>
-            </w:r>
-            <w:proofErr w:type="spellEnd"/>
-            <w:r>
-              <w:rPr>
-                <w:lang w:val="en-US"/>
-              </w:rPr>
-              <w:t xml:space="preserve"> Seasonal Producti</w:t>
-            </w:r>
-            <w:r>
-              <w:rPr>
-                <w:lang w:val="en-US"/>
-              </w:rPr>
-              <w:t xml:space="preserve">vity </w:t>
-            </w:r>
-            <w:proofErr w:type="spellStart"/>
-            <w:r>
-              <w:rPr>
-                <w:lang w:val="en-US"/>
-              </w:rPr>
-              <w:t>mit</w:t>
-            </w:r>
-            <w:proofErr w:type="spellEnd"/>
-            <w:r>
-              <w:rPr>
-                <w:lang w:val="en-US"/>
-              </w:rPr>
-              <w:t xml:space="preserve"> </w:t>
-            </w:r>
-            <w:proofErr w:type="spellStart"/>
-            <w:r>
-              <w:rPr>
-                <w:lang w:val="en-US"/>
-              </w:rPr>
-              <w:t>Statistik</w:t>
-            </w:r>
-            <w:proofErr w:type="spellEnd"/>
-            <w:r>
-              <w:rPr>
-                <w:lang w:val="en-US"/>
-              </w:rPr>
-              <w:t xml:space="preserve">, SoS, </w:t>
-            </w:r>
-            <w:proofErr w:type="spellStart"/>
-            <w:r>
-              <w:rPr>
-                <w:lang w:val="en-US"/>
-              </w:rPr>
-              <w:t>EoS</w:t>
-            </w:r>
-            <w:proofErr w:type="spellEnd"/>
-            <w:r>
-              <w:rPr>
-                <w:lang w:val="en-US"/>
-              </w:rPr>
-              <w:t xml:space="preserve"> </w:t>
-            </w:r>
-            <w:proofErr w:type="gramStart"/>
-            <w:r>
-              <w:rPr>
-                <w:lang w:val="en-US"/>
-              </w:rPr>
-              <w:t>…..</w:t>
-            </w:r>
-            <w:proofErr w:type="gramEnd"/>
-          </w:p>
-        </w:tc>
-        <w:tc>
-          <w:tcPr>
-            <w:tcW w:w="2641" w:type="dxa"/>
-          </w:tcPr>
-          <w:p>
-            <w:pPr>
-              <w:rPr>
-                <w:lang w:val="en-US"/>
-              </w:rPr>
-            </w:pPr>
-          </w:p>
-        </w:tc>
-        <w:tc>
-          <w:tcPr>
-            <w:tcW w:w="987" w:type="dxa"/>
-          </w:tcPr>
-          <w:p>
-            <w:pPr>
-              <w:rPr>
-                <w:lang w:val="en-US"/>
-              </w:rPr>
-            </w:pPr>
-          </w:p>
+            <w:tcW w:w="1821" w:type="dxa"/>
+          </w:tcPr>
+          <w:p/>
+        </w:tc>
+        <w:tc>
+          <w:tcPr>
+            <w:tcW w:w="3908" w:type="dxa"/>
+          </w:tcPr>
+          <w:p>
+            <w:r>
+              <w:t>Standardabweichung des Mittels</w:t>
+            </w:r>
+          </w:p>
+        </w:tc>
+        <w:tc>
+          <w:tcPr>
+            <w:tcW w:w="2132" w:type="dxa"/>
+          </w:tcPr>
+          <w:p/>
+        </w:tc>
+        <w:tc>
+          <w:tcPr>
+            <w:tcW w:w="1632" w:type="dxa"/>
+          </w:tcPr>
+          <w:p/>
         </w:tc>
       </w:tr>
       <w:tr>
         <w:tc>
           <w:tcPr>
-            <w:tcW w:w="1953" w:type="dxa"/>
+            <w:tcW w:w="1821" w:type="dxa"/>
           </w:tcPr>
           <w:p/>
         </w:tc>
         <w:tc>
           <w:tcPr>
-            <w:tcW w:w="3481" w:type="dxa"/>
+            <w:tcW w:w="3908" w:type="dxa"/>
+          </w:tcPr>
+          <w:p>
+            <w:r>
+              <w:t xml:space="preserve">Minima, Maxima über das </w:t>
+            </w:r>
+            <w:proofErr w:type="spellStart"/>
+            <w:r>
+              <w:t>Transekt</w:t>
+            </w:r>
+            <w:proofErr w:type="spellEnd"/>
+            <w:r>
+              <w:t xml:space="preserve"> (5 Jahres-Mittel)</w:t>
+            </w:r>
+          </w:p>
+        </w:tc>
+        <w:tc>
+          <w:tcPr>
+            <w:tcW w:w="2132" w:type="dxa"/>
+          </w:tcPr>
+          <w:p/>
+        </w:tc>
+        <w:tc>
+          <w:tcPr>
+            <w:tcW w:w="1632" w:type="dxa"/>
+          </w:tcPr>
+          <w:p/>
+        </w:tc>
+      </w:tr>
+      <w:tr>
+        <w:tc>
+          <w:tcPr>
+            <w:tcW w:w="1821" w:type="dxa"/>
+          </w:tcPr>
+          <w:p/>
+        </w:tc>
+        <w:tc>
+          <w:tcPr>
+            <w:tcW w:w="3908" w:type="dxa"/>
+          </w:tcPr>
+          <w:p>
+            <w:r>
+              <w:t>Abhängigkeit zwischen Höhe und Vegetationsparametern berechnen</w:t>
+            </w:r>
+          </w:p>
+        </w:tc>
+        <w:tc>
+          <w:tcPr>
+            <w:tcW w:w="2132" w:type="dxa"/>
+          </w:tcPr>
+          <w:p/>
+        </w:tc>
+        <w:tc>
+          <w:tcPr>
+            <w:tcW w:w="1632" w:type="dxa"/>
+          </w:tcPr>
+          <w:p/>
+        </w:tc>
+      </w:tr>
+      <w:tr>
+        <w:tc>
+          <w:tcPr>
+            <w:tcW w:w="1821" w:type="dxa"/>
+          </w:tcPr>
+          <w:p/>
+        </w:tc>
+        <w:tc>
+          <w:tcPr>
+            <w:tcW w:w="3908" w:type="dxa"/>
+          </w:tcPr>
+          <w:p/>
+        </w:tc>
+        <w:tc>
+          <w:tcPr>
+            <w:tcW w:w="2132" w:type="dxa"/>
+          </w:tcPr>
+          <w:p/>
+        </w:tc>
+        <w:tc>
+          <w:tcPr>
+            <w:tcW w:w="1632" w:type="dxa"/>
+          </w:tcPr>
+          <w:p/>
+        </w:tc>
+      </w:tr>
+      <w:tr>
+        <w:tc>
+          <w:tcPr>
+            <w:tcW w:w="1821" w:type="dxa"/>
+          </w:tcPr>
+          <w:p>
+            <w:r>
+              <w:t>Ergebnis</w:t>
+            </w:r>
+          </w:p>
+        </w:tc>
+        <w:tc>
+          <w:tcPr>
+            <w:tcW w:w="3908" w:type="dxa"/>
+          </w:tcPr>
+          <w:p>
+            <w:pPr>
+              <w:rPr>
+                <w:lang w:val="en-US"/>
+              </w:rPr>
+            </w:pPr>
+            <w:r>
+              <w:rPr>
+                <w:lang w:val="en-US"/>
+              </w:rPr>
+              <w:t xml:space="preserve">Plot – </w:t>
+            </w:r>
+            <w:proofErr w:type="spellStart"/>
+            <w:r>
+              <w:rPr>
+                <w:lang w:val="en-US"/>
+              </w:rPr>
+              <w:t>z.B.</w:t>
+            </w:r>
+            <w:proofErr w:type="spellEnd"/>
+            <w:r>
+              <w:rPr>
+                <w:lang w:val="en-US"/>
+              </w:rPr>
+              <w:t xml:space="preserve"> Nord-Süd </w:t>
+            </w:r>
+            <w:proofErr w:type="spellStart"/>
+            <w:r>
+              <w:rPr>
+                <w:lang w:val="en-US"/>
+              </w:rPr>
+              <w:t>Profil</w:t>
+            </w:r>
+            <w:proofErr w:type="spellEnd"/>
+            <w:r>
+              <w:rPr>
+                <w:lang w:val="en-US"/>
+              </w:rPr>
+              <w:t xml:space="preserve"> </w:t>
+            </w:r>
+            <w:proofErr w:type="spellStart"/>
+            <w:r>
+              <w:rPr>
+                <w:lang w:val="en-US"/>
+              </w:rPr>
+              <w:t>über</w:t>
+            </w:r>
+            <w:proofErr w:type="spellEnd"/>
+            <w:r>
+              <w:rPr>
+                <w:lang w:val="en-US"/>
+              </w:rPr>
+              <w:t xml:space="preserve"> Seasonal Producti</w:t>
+            </w:r>
+            <w:r>
+              <w:rPr>
+                <w:lang w:val="en-US"/>
+              </w:rPr>
+              <w:t xml:space="preserve">vity </w:t>
+            </w:r>
+            <w:proofErr w:type="spellStart"/>
+            <w:r>
+              <w:rPr>
+                <w:lang w:val="en-US"/>
+              </w:rPr>
+              <w:t>mit</w:t>
+            </w:r>
+            <w:proofErr w:type="spellEnd"/>
+            <w:r>
+              <w:rPr>
+                <w:lang w:val="en-US"/>
+              </w:rPr>
+              <w:t xml:space="preserve"> </w:t>
+            </w:r>
+            <w:proofErr w:type="spellStart"/>
+            <w:r>
+              <w:rPr>
+                <w:lang w:val="en-US"/>
+              </w:rPr>
+              <w:t>Statistik</w:t>
+            </w:r>
+            <w:proofErr w:type="spellEnd"/>
+            <w:r>
+              <w:rPr>
+                <w:lang w:val="en-US"/>
+              </w:rPr>
+              <w:t xml:space="preserve">, SoS, </w:t>
+            </w:r>
+            <w:proofErr w:type="spellStart"/>
+            <w:r>
+              <w:rPr>
+                <w:lang w:val="en-US"/>
+              </w:rPr>
+              <w:t>EoS</w:t>
+            </w:r>
+            <w:proofErr w:type="spellEnd"/>
+            <w:r>
+              <w:rPr>
+                <w:lang w:val="en-US"/>
+              </w:rPr>
+              <w:t xml:space="preserve"> </w:t>
+            </w:r>
+            <w:proofErr w:type="gramStart"/>
+            <w:r>
+              <w:rPr>
+                <w:lang w:val="en-US"/>
+              </w:rPr>
+              <w:t>…..</w:t>
+            </w:r>
+            <w:proofErr w:type="gramEnd"/>
+          </w:p>
+        </w:tc>
+        <w:tc>
+          <w:tcPr>
+            <w:tcW w:w="2132" w:type="dxa"/>
+            <w:shd w:val="clear" w:color="auto" w:fill="FFFF00"/>
+          </w:tcPr>
+          <w:p>
+            <w:pPr>
+              <w:rPr>
+                <w:lang w:val="de-DE"/>
+              </w:rPr>
+            </w:pPr>
+            <w:r>
+              <w:rPr>
+                <w:lang w:val="de-DE"/>
+              </w:rPr>
+              <w:t>NDVI und NDMI haben w</w:t>
+            </w:r>
+            <w:r>
+              <w:rPr>
+                <w:lang w:val="de-DE"/>
+              </w:rPr>
+              <w:t xml:space="preserve">ir, </w:t>
+            </w:r>
+            <w:proofErr w:type="spellStart"/>
+            <w:r>
+              <w:rPr>
+                <w:lang w:val="de-DE"/>
+              </w:rPr>
+              <w:t>SoS</w:t>
+            </w:r>
+            <w:proofErr w:type="spellEnd"/>
+            <w:r>
+              <w:rPr>
+                <w:lang w:val="de-DE"/>
+              </w:rPr>
+              <w:t xml:space="preserve">, </w:t>
+            </w:r>
+            <w:proofErr w:type="spellStart"/>
+            <w:r>
+              <w:rPr>
+                <w:lang w:val="de-DE"/>
+              </w:rPr>
+              <w:t>EoS</w:t>
+            </w:r>
+            <w:proofErr w:type="spellEnd"/>
+            <w:r>
+              <w:rPr>
+                <w:lang w:val="de-DE"/>
+              </w:rPr>
+              <w:t xml:space="preserve"> geht nicht</w:t>
+            </w:r>
+          </w:p>
+        </w:tc>
+        <w:tc>
+          <w:tcPr>
+            <w:tcW w:w="1632" w:type="dxa"/>
+            <w:shd w:val="clear" w:color="auto" w:fill="FFFF00"/>
+          </w:tcPr>
+          <w:p>
+            <w:pPr>
+              <w:rPr>
+                <w:lang w:val="de-DE"/>
+              </w:rPr>
+            </w:pPr>
+            <w:r>
+              <w:rPr>
+                <w:lang w:val="de-DE"/>
+              </w:rPr>
+              <w:t>18.06.2024</w:t>
+            </w:r>
+          </w:p>
+        </w:tc>
+      </w:tr>
+      <w:tr>
+        <w:tc>
+          <w:tcPr>
+            <w:tcW w:w="1821" w:type="dxa"/>
+          </w:tcPr>
+          <w:p/>
+        </w:tc>
+        <w:tc>
+          <w:tcPr>
+            <w:tcW w:w="3908" w:type="dxa"/>
           </w:tcPr>
           <w:p>
             <w:pPr>
@@ -962,7 +1271,7 @@
         </w:tc>
         <w:tc>
           <w:tcPr>
-            <w:tcW w:w="2641" w:type="dxa"/>
+            <w:tcW w:w="2132" w:type="dxa"/>
           </w:tcPr>
           <w:p>
             <w:pPr>
@@ -974,7 +1283,7 @@
         </w:tc>
         <w:tc>
           <w:tcPr>
-            <w:tcW w:w="987" w:type="dxa"/>
+            <w:tcW w:w="1632" w:type="dxa"/>
           </w:tcPr>
           <w:p>
             <w:pPr>
@@ -1324,7 +1633,6 @@
       </w:pPr>
       <w:proofErr w:type="spellStart"/>
       <w:r>
-        <w:lastRenderedPageBreak/>
         <w:t>Script</w:t>
       </w:r>
       <w:proofErr w:type="spellEnd"/>
@@ -1528,7 +1836,7 @@
         </w:rPr>
         <w:t xml:space="preserve">Seasonal Productivity: </w:t>
       </w:r>
-      <w:hyperlink r:id="rId7" w:history="1">
+      <w:hyperlink r:id="rId9" w:history="1">
         <w:r>
           <w:rPr>
             <w:rStyle w:val="Hyperlink"/>
@@ -1577,7 +1885,7 @@
         </w:rPr>
         <w:t xml:space="preserve">: </w:t>
       </w:r>
-      <w:hyperlink r:id="rId8" w:history="1">
+      <w:hyperlink r:id="rId10" w:history="1">
         <w:r>
           <w:rPr>
             <w:rStyle w:val="Hyperlink"/>
@@ -1612,7 +1920,7 @@
         </w:rPr>
         <w:t xml:space="preserve">Season Maximum Date: </w:t>
       </w:r>
-      <w:hyperlink r:id="rId9" w:history="1">
+      <w:hyperlink r:id="rId11" w:history="1">
         <w:r>
           <w:rPr>
             <w:rStyle w:val="Hyperlink"/>
@@ -1647,7 +1955,7 @@
         </w:rPr>
         <w:t xml:space="preserve">Season Minimum Date: </w:t>
       </w:r>
-      <w:hyperlink r:id="rId10" w:history="1">
+      <w:hyperlink r:id="rId12" w:history="1">
         <w:r>
           <w:rPr>
             <w:rStyle w:val="Hyperlink"/>
@@ -1680,9 +1988,10 @@
         <w:rPr>
           <w:lang w:val="en-US"/>
         </w:rPr>
+        <w:lastRenderedPageBreak/>
         <w:t xml:space="preserve">Start of Season Date: </w:t>
       </w:r>
-      <w:hyperlink r:id="rId11" w:history="1">
+      <w:hyperlink r:id="rId13" w:history="1">
         <w:r>
           <w:rPr>
             <w:rStyle w:val="Hyperlink"/>
@@ -1757,7 +2066,7 @@
           <w:lang w:val="de-DE"/>
         </w:rPr>
       </w:pPr>
-      <w:hyperlink r:id="rId12" w:anchor="DD" w:history="1">
+      <w:hyperlink r:id="rId14" w:anchor="DD" w:history="1">
         <w:r>
           <w:rPr>
             <w:rStyle w:val="Hyperlink"/>
@@ -1845,26 +2154,34 @@
         </w:rPr>
         <w:t xml:space="preserve">USGS Earth Explorer </w:t>
       </w:r>
-      <w:hyperlink r:id="rId13" w:history="1">
+      <w:hyperlink r:id="rId15" w:history="1">
         <w:r>
           <w:rPr>
             <w:rStyle w:val="Hyperlink"/>
             <w:lang w:val="de-DE"/>
           </w:rPr>
-          <w:t>https://earthexplorer.usgs.gov/</w:t>
+          <w:t>https://earthexplore</w:t>
+        </w:r>
+        <w:r>
+          <w:rPr>
+            <w:rStyle w:val="Hyperlink"/>
+            <w:lang w:val="de-DE"/>
+          </w:rPr>
+          <w:t>r</w:t>
+        </w:r>
+        <w:r>
+          <w:rPr>
+            <w:rStyle w:val="Hyperlink"/>
+            <w:lang w:val="de-DE"/>
+          </w:rPr>
+          <w:t>.usgs.gov/</w:t>
         </w:r>
       </w:hyperlink>
       <w:r>
         <w:rPr>
           <w:lang w:val="de-DE"/>
         </w:rPr>
-        <w:t xml:space="preserve"> (Account nötig)</w:t>
-      </w:r>
-      <w:r>
-        <w:rPr>
-          <w:lang w:val="de-DE"/>
-        </w:rPr>
-        <w:t xml:space="preserve"> </w:t>
+        <w:t xml:space="preserve"> (Account nötig) </w:t>
       </w:r>
       <w:r>
         <w:rPr>
@@ -1911,7 +2228,7 @@
                     <pic:cNvPicPr/>
                   </pic:nvPicPr>
                   <pic:blipFill>
-                    <a:blip r:embed="rId14"/>
+                    <a:blip r:embed="rId16"/>
                     <a:stretch>
                       <a:fillRect/>
                     </a:stretch>
@@ -1957,7 +2274,7 @@
                     <pic:cNvPicPr/>
                   </pic:nvPicPr>
                   <pic:blipFill>
-                    <a:blip r:embed="rId15"/>
+                    <a:blip r:embed="rId17"/>
                     <a:stretch>
                       <a:fillRect/>
                     </a:stretch>
@@ -1990,7 +2307,7 @@
           <w:lang w:val="de-DE"/>
         </w:rPr>
       </w:pPr>
-      <w:hyperlink r:id="rId16" w:history="1">
+      <w:hyperlink r:id="rId18" w:anchor="qt-science_center_objects" w:history="1">
         <w:r>
           <w:rPr>
             <w:rStyle w:val="Hyperlink"/>
@@ -2085,7 +2402,7 @@
                     <pic:cNvPicPr/>
                   </pic:nvPicPr>
                   <pic:blipFill>
-                    <a:blip r:embed="rId17"/>
+                    <a:blip r:embed="rId19"/>
                     <a:stretch>
                       <a:fillRect/>
                     </a:stretch>
@@ -3302,6 +3619,18 @@
       <w:shd w:val="clear" w:color="auto" w:fill="E1DFDD"/>
     </w:rPr>
   </w:style>
+  <w:style w:type="character" w:styleId="BesuchterLink">
+    <w:name w:val="FollowedHyperlink"/>
+    <w:basedOn w:val="Absatz-Standardschriftart"/>
+    <w:uiPriority w:val="99"/>
+    <w:semiHidden/>
+    <w:unhideWhenUsed/>
+    <w:rsid w:val="00A96234"/>
+    <w:rPr>
+      <w:color w:val="96607D" w:themeColor="followedHyperlink"/>
+      <w:u w:val="single"/>
+    </w:rPr>
+  </w:style>
 </w:styles>
 </file>
 

</xml_diff>